<commit_message>
lecon relat + moteur
</commit_message>
<xml_diff>
--- a/Physique/LeconPhys/LP-ConversionelectromagnétiquePuissance/LP-ConversionElectromagnétiquePuissance.docx
+++ b/Physique/LeconPhys/LP-ConversionelectromagnétiquePuissance/LP-ConversionElectromagnétiquePuissance.docx
@@ -31,7 +31,23 @@
         </w:numPr>
       </w:pPr>
       <w:r>
-        <w:t>Gamme de puissance : du muW au GW ; du mum à la dizaine de mètre</w:t>
+        <w:t xml:space="preserve">Gamme de puissance : du </w:t>
+      </w:r>
+      <w:proofErr w:type="spellStart"/>
+      <w:r>
+        <w:t>muW</w:t>
+      </w:r>
+      <w:proofErr w:type="spellEnd"/>
+      <w:r>
+        <w:t xml:space="preserve"> au GW ; du </w:t>
+      </w:r>
+      <w:proofErr w:type="spellStart"/>
+      <w:r>
+        <w:t>mum</w:t>
+      </w:r>
+      <w:proofErr w:type="spellEnd"/>
+      <w:r>
+        <w:t xml:space="preserve"> à la dizaine de mètre</w:t>
       </w:r>
     </w:p>
     <w:p>
@@ -84,7 +100,21 @@
         <w:rPr>
           <w:rFonts w:eastAsiaTheme="minorEastAsia"/>
         </w:rPr>
-        <w:t xml:space="preserve">Moteur est réversible. Il faut récupérer cette puissance avec actioneur électrique et/ou dissipation ex : freinage des trains. </w:t>
+        <w:t xml:space="preserve">Moteur est réversible. Il faut récupérer cette puissance avec </w:t>
+      </w:r>
+      <w:proofErr w:type="spellStart"/>
+      <w:r>
+        <w:rPr>
+          <w:rFonts w:eastAsiaTheme="minorEastAsia"/>
+        </w:rPr>
+        <w:t>actioneur</w:t>
+      </w:r>
+      <w:proofErr w:type="spellEnd"/>
+      <w:r>
+        <w:rPr>
+          <w:rFonts w:eastAsiaTheme="minorEastAsia"/>
+        </w:rPr>
+        <w:t xml:space="preserve"> électrique et/ou dissipation ex : freinage des trains. </w:t>
       </w:r>
     </w:p>
     <w:p>
@@ -151,7 +181,15 @@
         <w:t>Pour démarrer une voiture, on utilisait encore récemment un moteur à courant continu</w:t>
       </w:r>
       <w:r>
-        <w:t xml:space="preserve"> (cf slide). </w:t>
+        <w:t xml:space="preserve"> (</w:t>
+      </w:r>
+      <w:proofErr w:type="spellStart"/>
+      <w:r>
+        <w:t>cf</w:t>
+      </w:r>
+      <w:proofErr w:type="spellEnd"/>
+      <w:r>
+        <w:t xml:space="preserve"> slide). </w:t>
       </w:r>
     </w:p>
     <w:p>
@@ -377,7 +415,21 @@
           <w:b/>
           <w:bCs/>
         </w:rPr>
-        <w:t xml:space="preserve">Rotor, encoche </w:t>
+        <w:t>Rotor, encoche</w:t>
+      </w:r>
+      <w:r>
+        <w:rPr>
+          <w:b/>
+          <w:bCs/>
+        </w:rPr>
+        <w:t>s,</w:t>
+      </w:r>
+      <w:r>
+        <w:rPr>
+          <w:b/>
+          <w:bCs/>
+        </w:rPr>
+        <w:t xml:space="preserve"> </w:t>
       </w:r>
       <w:r>
         <w:rPr>
@@ -462,7 +514,7 @@
         </w:rPr>
         <w:lastRenderedPageBreak/>
         <w:drawing>
-          <wp:anchor distT="0" distB="0" distL="114300" distR="114300" simplePos="0" relativeHeight="251658240" behindDoc="0" locked="0" layoutInCell="1" allowOverlap="1" wp14:anchorId="47794177" wp14:editId="3C2B250A">
+          <wp:anchor distT="0" distB="0" distL="114300" distR="114300" simplePos="0" relativeHeight="251658240" behindDoc="0" locked="0" layoutInCell="1" allowOverlap="1" wp14:anchorId="47794177" wp14:editId="18F02E77">
             <wp:simplePos x="0" y="0"/>
             <wp:positionH relativeFrom="column">
               <wp:posOffset>281305</wp:posOffset>
@@ -518,10 +570,31 @@
         </w:drawing>
       </w:r>
       <w:r>
-        <w:t>Comment déterminer les pertes collectives : essai a vide</w:t>
-      </w:r>
-      <w:r>
-        <w:t xml:space="preserve"> rien de connecté mécaniquement au moteur. Perte fer et perte méca. </w:t>
+        <w:t xml:space="preserve">Comment déterminer les pertes collectives : essai </w:t>
+      </w:r>
+      <w:proofErr w:type="spellStart"/>
+      <w:r>
+        <w:t>a</w:t>
+      </w:r>
+      <w:proofErr w:type="spellEnd"/>
+      <w:r>
+        <w:t xml:space="preserve"> </w:t>
+      </w:r>
+      <w:proofErr w:type="spellStart"/>
+      <w:r>
+        <w:t>vide</w:t>
+      </w:r>
+      <w:proofErr w:type="spellEnd"/>
+      <w:r>
+        <w:t xml:space="preserve"> rien de connecté mécaniquement au moteur. Perte fer et perte </w:t>
+      </w:r>
+      <w:proofErr w:type="spellStart"/>
+      <w:r>
+        <w:t>méca</w:t>
+      </w:r>
+      <w:proofErr w:type="spellEnd"/>
+      <w:r>
+        <w:t xml:space="preserve">. </w:t>
       </w:r>
     </w:p>
     <w:p>
@@ -660,8 +733,6 @@
           </wp:inline>
         </w:drawing>
       </w:r>
-      <w:bookmarkStart w:id="0" w:name="_GoBack"/>
-      <w:bookmarkEnd w:id="0"/>
     </w:p>
     <w:p>
       <w:pPr>
@@ -674,10 +745,31 @@
         <w:jc w:val="left"/>
       </w:pPr>
       <w:r>
-        <w:t xml:space="preserve">En effet le courant est constant car relié au couple em. </w:t>
-      </w:r>
-      <w:r>
-        <w:t xml:space="preserve">On utilise un hacheur. C’est la tension moyenne qui est importante. On fait varier le rapport cyclique pour faire varier cette tension moyenne. </w:t>
+        <w:t xml:space="preserve">En effet le courant est constant car relié au couple </w:t>
+      </w:r>
+      <w:proofErr w:type="spellStart"/>
+      <w:r>
+        <w:t>em</w:t>
+      </w:r>
+      <w:proofErr w:type="spellEnd"/>
+      <w:r>
+        <w:t xml:space="preserve">. </w:t>
+      </w:r>
+      <w:r>
+        <w:t>On utilise un hacheur. C’est la tension moyenne qui est importante. On fait varier le rapport cyclique pour faire varier cette tension moyenne.</w:t>
+      </w:r>
+      <w:r>
+        <w:t xml:space="preserve"> </w:t>
+      </w:r>
+      <w:r>
+        <w:rPr>
+          <w:i/>
+          <w:iCs/>
+        </w:rPr>
+        <w:t>Thyristor</w:t>
+      </w:r>
+      <w:r>
+        <w:t xml:space="preserve"> </w:t>
       </w:r>
       <w:r>
         <w:t>51’</w:t>
@@ -692,6 +784,1330 @@
         </w:numPr>
         <w:jc w:val="left"/>
       </w:pPr>
+      <w:r>
+        <w:rPr>
+          <w:noProof/>
+        </w:rPr>
+        <w:drawing>
+          <wp:anchor distT="0" distB="0" distL="114300" distR="114300" simplePos="0" relativeHeight="251660288" behindDoc="0" locked="0" layoutInCell="1" allowOverlap="1" wp14:anchorId="35A5A0AF" wp14:editId="1A181601">
+            <wp:simplePos x="0" y="0"/>
+            <wp:positionH relativeFrom="margin">
+              <wp:posOffset>677273</wp:posOffset>
+            </wp:positionH>
+            <wp:positionV relativeFrom="paragraph">
+              <wp:posOffset>476794</wp:posOffset>
+            </wp:positionV>
+            <wp:extent cx="3248025" cy="1373505"/>
+            <wp:effectExtent l="0" t="0" r="9525" b="0"/>
+            <wp:wrapTopAndBottom/>
+            <wp:docPr id="2" name="Picture 2"/>
+            <wp:cNvGraphicFramePr>
+              <a:graphicFrameLocks xmlns:a="http://schemas.openxmlformats.org/drawingml/2006/main" noChangeAspect="1"/>
+            </wp:cNvGraphicFramePr>
+            <a:graphic xmlns:a="http://schemas.openxmlformats.org/drawingml/2006/main">
+              <a:graphicData uri="http://schemas.openxmlformats.org/drawingml/2006/picture">
+                <pic:pic xmlns:pic="http://schemas.openxmlformats.org/drawingml/2006/picture">
+                  <pic:nvPicPr>
+                    <pic:cNvPr id="1" name=""/>
+                    <pic:cNvPicPr/>
+                  </pic:nvPicPr>
+                  <pic:blipFill>
+                    <a:blip r:embed="rId10">
+                      <a:extLst>
+                        <a:ext uri="{28A0092B-C50C-407E-A947-70E740481C1C}">
+                          <a14:useLocalDpi xmlns:a14="http://schemas.microsoft.com/office/drawing/2010/main" val="0"/>
+                        </a:ext>
+                      </a:extLst>
+                    </a:blip>
+                    <a:stretch>
+                      <a:fillRect/>
+                    </a:stretch>
+                  </pic:blipFill>
+                  <pic:spPr>
+                    <a:xfrm>
+                      <a:off x="0" y="0"/>
+                      <a:ext cx="3248025" cy="1373505"/>
+                    </a:xfrm>
+                    <a:prstGeom prst="rect">
+                      <a:avLst/>
+                    </a:prstGeom>
+                  </pic:spPr>
+                </pic:pic>
+              </a:graphicData>
+            </a:graphic>
+            <wp14:sizeRelH relativeFrom="margin">
+              <wp14:pctWidth>0</wp14:pctWidth>
+            </wp14:sizeRelH>
+            <wp14:sizeRelV relativeFrom="margin">
+              <wp14:pctHeight>0</wp14:pctHeight>
+            </wp14:sizeRelV>
+          </wp:anchor>
+        </w:drawing>
+      </w:r>
+      <w:r>
+        <w:rPr>
+          <w:b/>
+          <w:bCs/>
+        </w:rPr>
+        <w:t xml:space="preserve">Moteur excitation série : </w:t>
+      </w:r>
+      <w:r>
+        <w:t>L’inducteur est placé en série. L’inducteur va voir le même courant que l’induit. Le niveau de courant va être bcp plus important.</w:t>
+      </w:r>
+    </w:p>
+    <w:p>
+      <w:pPr>
+        <w:pStyle w:val="ListParagraph"/>
+        <w:numPr>
+          <w:ilvl w:val="0"/>
+          <w:numId w:val="0"/>
+        </w:numPr>
+        <w:ind w:left="1068"/>
+        <w:jc w:val="left"/>
+      </w:pPr>
+    </w:p>
+    <w:p>
+      <w:pPr>
+        <w:pStyle w:val="ListParagraph"/>
+        <w:numPr>
+          <w:ilvl w:val="0"/>
+          <w:numId w:val="0"/>
+        </w:numPr>
+        <w:ind w:left="1068"/>
+        <w:jc w:val="left"/>
+      </w:pPr>
+    </w:p>
+    <w:p>
+      <w:pPr>
+        <w:pStyle w:val="ListParagraph"/>
+        <w:numPr>
+          <w:ilvl w:val="0"/>
+          <w:numId w:val="0"/>
+        </w:numPr>
+        <w:ind w:left="1068"/>
+        <w:jc w:val="left"/>
+      </w:pPr>
+      <w:r>
+        <w:lastRenderedPageBreak/>
+        <w:t>Super intéressant pour les machines mécaniques qui demandent un fort couple au démarrage. Train électrique vieux corail.</w:t>
+      </w:r>
+      <w:r>
+        <w:t xml:space="preserve"> Grande inertie car masse très importante.</w:t>
+      </w:r>
+      <w:r>
+        <w:t xml:space="preserve"> A faible vitesse, on a un couple très important. </w:t>
+      </w:r>
+      <w:r>
+        <w:t>Par contre</w:t>
+      </w:r>
+      <w:r>
+        <w:t>, il ne faut pas que le moteur démarre à vide (</w:t>
+      </w:r>
+      <w:proofErr w:type="spellStart"/>
+      <w:r>
+        <w:t>ie</w:t>
+      </w:r>
+      <w:proofErr w:type="spellEnd"/>
+      <w:r>
+        <w:t xml:space="preserve"> sans charge) car vitesse très grande. </w:t>
+      </w:r>
+      <w:r>
+        <w:t xml:space="preserve">On l’utilisait dans la traction électrique (il disparait), levage, grue. On l’utilise encore dans les outils </w:t>
+      </w:r>
+      <w:proofErr w:type="spellStart"/>
+      <w:r>
+        <w:t>electroportatifs</w:t>
+      </w:r>
+      <w:proofErr w:type="spellEnd"/>
+      <w:r>
+        <w:t>, on parle de moteur universelle (</w:t>
+      </w:r>
+      <w:proofErr w:type="spellStart"/>
+      <w:r>
+        <w:t>ie</w:t>
+      </w:r>
+      <w:proofErr w:type="spellEnd"/>
+      <w:r>
+        <w:t xml:space="preserve"> à excitation série alimenté en monophasé où on chaque demi</w:t>
+      </w:r>
+      <w:r>
+        <w:t>-</w:t>
+      </w:r>
+      <w:r>
+        <w:t>période on change le sens du champ inducteur)</w:t>
+      </w:r>
+      <w:r>
+        <w:t>. Fenêtre où l’on voit des étincelles</w:t>
+      </w:r>
+      <w:r>
+        <w:t xml:space="preserve"> des charbons</w:t>
+      </w:r>
+      <w:r>
+        <w:t xml:space="preserve">. </w:t>
+      </w:r>
+    </w:p>
+    <w:p>
+      <w:pPr>
+        <w:rPr>
+          <w:b/>
+          <w:bCs/>
+        </w:rPr>
+      </w:pPr>
+      <w:r>
+        <w:rPr>
+          <w:noProof/>
+        </w:rPr>
+        <w:drawing>
+          <wp:anchor distT="0" distB="0" distL="114300" distR="114300" simplePos="0" relativeHeight="251661312" behindDoc="0" locked="0" layoutInCell="1" allowOverlap="1" wp14:anchorId="21E036B8" wp14:editId="0FAFC8FC">
+            <wp:simplePos x="0" y="0"/>
+            <wp:positionH relativeFrom="column">
+              <wp:posOffset>656408</wp:posOffset>
+            </wp:positionH>
+            <wp:positionV relativeFrom="paragraph">
+              <wp:posOffset>269331</wp:posOffset>
+            </wp:positionV>
+            <wp:extent cx="1970314" cy="786359"/>
+            <wp:effectExtent l="0" t="0" r="0" b="0"/>
+            <wp:wrapTopAndBottom/>
+            <wp:docPr id="3" name="Picture 3"/>
+            <wp:cNvGraphicFramePr>
+              <a:graphicFrameLocks xmlns:a="http://schemas.openxmlformats.org/drawingml/2006/main" noChangeAspect="1"/>
+            </wp:cNvGraphicFramePr>
+            <a:graphic xmlns:a="http://schemas.openxmlformats.org/drawingml/2006/main">
+              <a:graphicData uri="http://schemas.openxmlformats.org/drawingml/2006/picture">
+                <pic:pic xmlns:pic="http://schemas.openxmlformats.org/drawingml/2006/picture">
+                  <pic:nvPicPr>
+                    <pic:cNvPr id="1" name=""/>
+                    <pic:cNvPicPr/>
+                  </pic:nvPicPr>
+                  <pic:blipFill>
+                    <a:blip r:embed="rId11">
+                      <a:extLst>
+                        <a:ext uri="{28A0092B-C50C-407E-A947-70E740481C1C}">
+                          <a14:useLocalDpi xmlns:a14="http://schemas.microsoft.com/office/drawing/2010/main" val="0"/>
+                        </a:ext>
+                      </a:extLst>
+                    </a:blip>
+                    <a:stretch>
+                      <a:fillRect/>
+                    </a:stretch>
+                  </pic:blipFill>
+                  <pic:spPr>
+                    <a:xfrm>
+                      <a:off x="0" y="0"/>
+                      <a:ext cx="1970314" cy="786359"/>
+                    </a:xfrm>
+                    <a:prstGeom prst="rect">
+                      <a:avLst/>
+                    </a:prstGeom>
+                  </pic:spPr>
+                </pic:pic>
+              </a:graphicData>
+            </a:graphic>
+          </wp:anchor>
+        </w:drawing>
+      </w:r>
+      <w:r>
+        <w:rPr>
+          <w:b/>
+          <w:bCs/>
+        </w:rPr>
+        <w:t>Fonctionnement</w:t>
+      </w:r>
+      <w:r>
+        <w:rPr>
+          <w:b/>
+          <w:bCs/>
+        </w:rPr>
+        <w:t xml:space="preserve"> en génératrice : </w:t>
+      </w:r>
+      <w:r>
+        <w:t xml:space="preserve">Le courant est dans le sens de la force électromotrice. </w:t>
+      </w:r>
+    </w:p>
+    <w:p>
+      <w:pPr>
+        <w:numPr>
+          <w:ilvl w:val="0"/>
+          <w:numId w:val="0"/>
+        </w:numPr>
+        <w:ind w:left="1068"/>
+        <w:rPr>
+          <w:b/>
+          <w:bCs/>
+        </w:rPr>
+      </w:pPr>
+    </w:p>
+    <w:p>
+      <w:pPr>
+        <w:numPr>
+          <w:ilvl w:val="0"/>
+          <w:numId w:val="0"/>
+        </w:numPr>
+        <w:ind w:left="1068"/>
+        <w:rPr>
+          <w:b/>
+          <w:bCs/>
+        </w:rPr>
+      </w:pPr>
+      <w:r>
+        <w:rPr>
+          <w:noProof/>
+        </w:rPr>
+        <w:drawing>
+          <wp:inline distT="0" distB="0" distL="0" distR="0" wp14:anchorId="3005BDA6" wp14:editId="674948B1">
+            <wp:extent cx="1590675" cy="1085850"/>
+            <wp:effectExtent l="0" t="0" r="9525" b="0"/>
+            <wp:docPr id="5" name="Picture 5"/>
+            <wp:cNvGraphicFramePr>
+              <a:graphicFrameLocks xmlns:a="http://schemas.openxmlformats.org/drawingml/2006/main" noChangeAspect="1"/>
+            </wp:cNvGraphicFramePr>
+            <a:graphic xmlns:a="http://schemas.openxmlformats.org/drawingml/2006/main">
+              <a:graphicData uri="http://schemas.openxmlformats.org/drawingml/2006/picture">
+                <pic:pic xmlns:pic="http://schemas.openxmlformats.org/drawingml/2006/picture">
+                  <pic:nvPicPr>
+                    <pic:cNvPr id="1" name=""/>
+                    <pic:cNvPicPr/>
+                  </pic:nvPicPr>
+                  <pic:blipFill>
+                    <a:blip r:embed="rId12"/>
+                    <a:stretch>
+                      <a:fillRect/>
+                    </a:stretch>
+                  </pic:blipFill>
+                  <pic:spPr>
+                    <a:xfrm>
+                      <a:off x="0" y="0"/>
+                      <a:ext cx="1590675" cy="1085850"/>
+                    </a:xfrm>
+                    <a:prstGeom prst="rect">
+                      <a:avLst/>
+                    </a:prstGeom>
+                  </pic:spPr>
+                </pic:pic>
+              </a:graphicData>
+            </a:graphic>
+          </wp:inline>
+        </w:drawing>
+      </w:r>
+    </w:p>
+    <w:p>
+      <w:pPr>
+        <w:rPr>
+          <w:b/>
+          <w:bCs/>
+        </w:rPr>
+      </w:pPr>
+      <w:r>
+        <w:rPr>
+          <w:b/>
+          <w:bCs/>
+        </w:rPr>
+        <w:t xml:space="preserve">Puissance utile : </w:t>
+      </w:r>
+      <w:r>
+        <w:t xml:space="preserve">Attention, le champ </w:t>
+      </w:r>
+      <w:proofErr w:type="spellStart"/>
+      <w:r>
+        <w:t>electromoteur</w:t>
+      </w:r>
+      <w:proofErr w:type="spellEnd"/>
+      <w:r>
+        <w:t xml:space="preserve"> contribue à créer l’intensité </w:t>
+      </w:r>
+      <m:oMath>
+        <m:sSub>
+          <m:sSubPr>
+            <m:ctrlPr>
+              <w:rPr>
+                <w:rFonts w:ascii="Cambria Math" w:hAnsi="Cambria Math"/>
+                <w:i/>
+              </w:rPr>
+            </m:ctrlPr>
+          </m:sSubPr>
+          <m:e>
+            <m:r>
+              <w:rPr>
+                <w:rFonts w:ascii="Cambria Math" w:hAnsi="Cambria Math"/>
+              </w:rPr>
+              <m:t>I</m:t>
+            </m:r>
+          </m:e>
+          <m:sub>
+            <m:r>
+              <w:rPr>
+                <w:rFonts w:ascii="Cambria Math" w:hAnsi="Cambria Math"/>
+              </w:rPr>
+              <m:t>a</m:t>
+            </m:r>
+          </m:sub>
+        </m:sSub>
+      </m:oMath>
+      <w:r>
+        <w:rPr>
+          <w:rFonts w:eastAsiaTheme="minorEastAsia"/>
+        </w:rPr>
+        <w:t>mais cela créé des pertes électromagnétique</w:t>
+      </w:r>
+      <w:r>
+        <w:rPr>
+          <w:rFonts w:eastAsiaTheme="minorEastAsia"/>
+        </w:rPr>
+        <w:t>s</w:t>
+      </w:r>
+      <w:r>
+        <w:rPr>
+          <w:rFonts w:eastAsiaTheme="minorEastAsia"/>
+        </w:rPr>
+        <w:t xml:space="preserve">. Car </w:t>
+      </w:r>
+      <m:oMath>
+        <m:sSub>
+          <m:sSubPr>
+            <m:ctrlPr>
+              <w:rPr>
+                <w:rFonts w:ascii="Cambria Math" w:eastAsiaTheme="minorEastAsia" w:hAnsi="Cambria Math"/>
+                <w:i/>
+              </w:rPr>
+            </m:ctrlPr>
+          </m:sSubPr>
+          <m:e>
+            <m:r>
+              <w:rPr>
+                <w:rFonts w:ascii="Cambria Math" w:eastAsiaTheme="minorEastAsia" w:hAnsi="Cambria Math"/>
+              </w:rPr>
+              <m:t>P</m:t>
+            </m:r>
+          </m:e>
+          <m:sub>
+            <m:r>
+              <w:rPr>
+                <w:rFonts w:ascii="Cambria Math" w:eastAsiaTheme="minorEastAsia" w:hAnsi="Cambria Math"/>
+              </w:rPr>
+              <m:t>u</m:t>
+            </m:r>
+          </m:sub>
+        </m:sSub>
+        <m:r>
+          <w:rPr>
+            <w:rFonts w:ascii="Cambria Math" w:eastAsiaTheme="minorEastAsia" w:hAnsi="Cambria Math"/>
+          </w:rPr>
+          <m:t>=U</m:t>
+        </m:r>
+        <m:sSub>
+          <m:sSubPr>
+            <m:ctrlPr>
+              <w:rPr>
+                <w:rFonts w:ascii="Cambria Math" w:eastAsiaTheme="minorEastAsia" w:hAnsi="Cambria Math"/>
+                <w:i/>
+              </w:rPr>
+            </m:ctrlPr>
+          </m:sSubPr>
+          <m:e>
+            <m:r>
+              <w:rPr>
+                <w:rFonts w:ascii="Cambria Math" w:eastAsiaTheme="minorEastAsia" w:hAnsi="Cambria Math"/>
+              </w:rPr>
+              <m:t>I</m:t>
+            </m:r>
+          </m:e>
+          <m:sub>
+            <m:r>
+              <w:rPr>
+                <w:rFonts w:ascii="Cambria Math" w:eastAsiaTheme="minorEastAsia" w:hAnsi="Cambria Math"/>
+              </w:rPr>
+              <m:t>a</m:t>
+            </m:r>
+          </m:sub>
+        </m:sSub>
+        <m:r>
+          <w:rPr>
+            <w:rFonts w:ascii="Cambria Math" w:eastAsiaTheme="minorEastAsia" w:hAnsi="Cambria Math"/>
+          </w:rPr>
+          <m:t>-E</m:t>
+        </m:r>
+        <m:sSub>
+          <m:sSubPr>
+            <m:ctrlPr>
+              <w:rPr>
+                <w:rFonts w:ascii="Cambria Math" w:eastAsiaTheme="minorEastAsia" w:hAnsi="Cambria Math"/>
+                <w:i/>
+              </w:rPr>
+            </m:ctrlPr>
+          </m:sSubPr>
+          <m:e>
+            <m:r>
+              <w:rPr>
+                <w:rFonts w:ascii="Cambria Math" w:eastAsiaTheme="minorEastAsia" w:hAnsi="Cambria Math"/>
+              </w:rPr>
+              <m:t>I</m:t>
+            </m:r>
+          </m:e>
+          <m:sub>
+            <m:r>
+              <w:rPr>
+                <w:rFonts w:ascii="Cambria Math" w:eastAsiaTheme="minorEastAsia" w:hAnsi="Cambria Math"/>
+              </w:rPr>
+              <m:t>a</m:t>
+            </m:r>
+          </m:sub>
+        </m:sSub>
+        <m:r>
+          <w:rPr>
+            <w:rFonts w:ascii="Cambria Math" w:eastAsiaTheme="minorEastAsia" w:hAnsi="Cambria Math"/>
+          </w:rPr>
+          <m:t>-</m:t>
+        </m:r>
+        <m:sSubSup>
+          <m:sSubSupPr>
+            <m:ctrlPr>
+              <w:rPr>
+                <w:rFonts w:ascii="Cambria Math" w:eastAsiaTheme="minorEastAsia" w:hAnsi="Cambria Math"/>
+                <w:i/>
+              </w:rPr>
+            </m:ctrlPr>
+          </m:sSubSupPr>
+          <m:e>
+            <m:r>
+              <w:rPr>
+                <w:rFonts w:ascii="Cambria Math" w:eastAsiaTheme="minorEastAsia" w:hAnsi="Cambria Math"/>
+              </w:rPr>
+              <m:t>R</m:t>
+            </m:r>
+          </m:e>
+          <m:sub>
+            <m:r>
+              <w:rPr>
+                <w:rFonts w:ascii="Cambria Math" w:eastAsiaTheme="minorEastAsia" w:hAnsi="Cambria Math"/>
+              </w:rPr>
+              <m:t>ia</m:t>
+            </m:r>
+          </m:sub>
+          <m:sup>
+            <m:r>
+              <w:rPr>
+                <w:rFonts w:ascii="Cambria Math" w:eastAsiaTheme="minorEastAsia" w:hAnsi="Cambria Math"/>
+              </w:rPr>
+              <m:t>2</m:t>
+            </m:r>
+          </m:sup>
+        </m:sSubSup>
+      </m:oMath>
+      <w:r>
+        <w:rPr>
+          <w:b/>
+          <w:bCs/>
+        </w:rPr>
+        <w:t>.</w:t>
+      </w:r>
+      <w:r>
+        <w:rPr>
+          <w:b/>
+          <w:bCs/>
+        </w:rPr>
+        <w:t xml:space="preserve"> </w:t>
+      </w:r>
+      <w:proofErr w:type="spellStart"/>
+      <w:r>
+        <w:t>La</w:t>
+      </w:r>
+      <w:proofErr w:type="spellEnd"/>
+      <w:r>
+        <w:t xml:space="preserve"> loi de </w:t>
+      </w:r>
+      <w:proofErr w:type="spellStart"/>
+      <w:r>
+        <w:t>lenz</w:t>
+      </w:r>
+      <w:proofErr w:type="spellEnd"/>
+      <w:r>
+        <w:t xml:space="preserve"> provoque le freinage du rotor. </w:t>
+      </w:r>
+      <w:r>
+        <w:t xml:space="preserve"> La puissance utile est </w:t>
+      </w:r>
+      <m:oMath>
+        <m:sSub>
+          <m:sSubPr>
+            <m:ctrlPr>
+              <w:rPr>
+                <w:rFonts w:ascii="Cambria Math" w:hAnsi="Cambria Math"/>
+                <w:i/>
+              </w:rPr>
+            </m:ctrlPr>
+          </m:sSubPr>
+          <m:e>
+            <m:r>
+              <w:rPr>
+                <w:rFonts w:ascii="Cambria Math" w:hAnsi="Cambria Math"/>
+              </w:rPr>
+              <m:t>P</m:t>
+            </m:r>
+          </m:e>
+          <m:sub>
+            <m:r>
+              <w:rPr>
+                <w:rFonts w:ascii="Cambria Math" w:hAnsi="Cambria Math"/>
+              </w:rPr>
+              <m:t>u</m:t>
+            </m:r>
+          </m:sub>
+        </m:sSub>
+        <m:r>
+          <w:rPr>
+            <w:rFonts w:ascii="Cambria Math" w:hAnsi="Cambria Math"/>
+          </w:rPr>
+          <m:t xml:space="preserve">= U </m:t>
+        </m:r>
+        <m:sSub>
+          <m:sSubPr>
+            <m:ctrlPr>
+              <w:rPr>
+                <w:rFonts w:ascii="Cambria Math" w:hAnsi="Cambria Math"/>
+                <w:i/>
+              </w:rPr>
+            </m:ctrlPr>
+          </m:sSubPr>
+          <m:e>
+            <m:r>
+              <w:rPr>
+                <w:rFonts w:ascii="Cambria Math" w:hAnsi="Cambria Math"/>
+              </w:rPr>
+              <m:t>I</m:t>
+            </m:r>
+          </m:e>
+          <m:sub>
+            <m:r>
+              <w:rPr>
+                <w:rFonts w:ascii="Cambria Math" w:hAnsi="Cambria Math"/>
+              </w:rPr>
+              <m:t>a</m:t>
+            </m:r>
+          </m:sub>
+        </m:sSub>
+      </m:oMath>
+      <w:r>
+        <w:rPr>
+          <w:rFonts w:eastAsiaTheme="minorEastAsia"/>
+        </w:rPr>
+        <w:t xml:space="preserve"> avec U et Ia la tension et le courant de l’induit</w:t>
+      </w:r>
+      <w:r>
+        <w:rPr>
+          <w:rFonts w:eastAsiaTheme="minorEastAsia"/>
+        </w:rPr>
+        <w:t xml:space="preserve">. On </w:t>
+      </w:r>
+      <w:proofErr w:type="spellStart"/>
+      <w:r>
+        <w:rPr>
+          <w:rFonts w:eastAsiaTheme="minorEastAsia"/>
+        </w:rPr>
+        <w:t>remaque</w:t>
+      </w:r>
+      <w:proofErr w:type="spellEnd"/>
+      <w:r>
+        <w:rPr>
+          <w:rFonts w:eastAsiaTheme="minorEastAsia"/>
+        </w:rPr>
+        <w:t xml:space="preserve"> l’importance des conventions choisie. Les grandeurs sont orientées de telle manière à ce qu’elle soit positive</w:t>
+      </w:r>
+      <w:r>
+        <w:rPr>
+          <w:rFonts w:eastAsiaTheme="minorEastAsia"/>
+        </w:rPr>
+        <w:t xml:space="preserve"> ! </w:t>
+      </w:r>
+    </w:p>
+    <w:p>
+      <w:pPr>
+        <w:rPr>
+          <w:b/>
+          <w:bCs/>
+        </w:rPr>
+      </w:pPr>
+      <w:r>
+        <w:rPr>
+          <w:b/>
+          <w:bCs/>
+        </w:rPr>
+        <w:t xml:space="preserve">Droite de charge : </w:t>
+      </w:r>
+    </w:p>
+    <w:p>
+      <w:pPr>
+        <w:numPr>
+          <w:ilvl w:val="0"/>
+          <w:numId w:val="0"/>
+        </w:numPr>
+        <w:ind w:left="1068"/>
+      </w:pPr>
+      <w:r>
+        <w:rPr>
+          <w:noProof/>
+        </w:rPr>
+        <w:drawing>
+          <wp:anchor distT="0" distB="0" distL="114300" distR="114300" simplePos="0" relativeHeight="251662336" behindDoc="0" locked="0" layoutInCell="1" allowOverlap="1" wp14:anchorId="3314CF64" wp14:editId="2B72CF1F">
+            <wp:simplePos x="0" y="0"/>
+            <wp:positionH relativeFrom="column">
+              <wp:posOffset>678634</wp:posOffset>
+            </wp:positionH>
+            <wp:positionV relativeFrom="paragraph">
+              <wp:posOffset>-3356</wp:posOffset>
+            </wp:positionV>
+            <wp:extent cx="3107872" cy="1641767"/>
+            <wp:effectExtent l="0" t="0" r="0" b="0"/>
+            <wp:wrapTopAndBottom/>
+            <wp:docPr id="6" name="Picture 6"/>
+            <wp:cNvGraphicFramePr>
+              <a:graphicFrameLocks xmlns:a="http://schemas.openxmlformats.org/drawingml/2006/main" noChangeAspect="1"/>
+            </wp:cNvGraphicFramePr>
+            <a:graphic xmlns:a="http://schemas.openxmlformats.org/drawingml/2006/main">
+              <a:graphicData uri="http://schemas.openxmlformats.org/drawingml/2006/picture">
+                <pic:pic xmlns:pic="http://schemas.openxmlformats.org/drawingml/2006/picture">
+                  <pic:nvPicPr>
+                    <pic:cNvPr id="1" name=""/>
+                    <pic:cNvPicPr/>
+                  </pic:nvPicPr>
+                  <pic:blipFill>
+                    <a:blip r:embed="rId13">
+                      <a:extLst>
+                        <a:ext uri="{28A0092B-C50C-407E-A947-70E740481C1C}">
+                          <a14:useLocalDpi xmlns:a14="http://schemas.microsoft.com/office/drawing/2010/main" val="0"/>
+                        </a:ext>
+                      </a:extLst>
+                    </a:blip>
+                    <a:stretch>
+                      <a:fillRect/>
+                    </a:stretch>
+                  </pic:blipFill>
+                  <pic:spPr>
+                    <a:xfrm>
+                      <a:off x="0" y="0"/>
+                      <a:ext cx="3107872" cy="1641767"/>
+                    </a:xfrm>
+                    <a:prstGeom prst="rect">
+                      <a:avLst/>
+                    </a:prstGeom>
+                  </pic:spPr>
+                </pic:pic>
+              </a:graphicData>
+            </a:graphic>
+          </wp:anchor>
+        </w:drawing>
+      </w:r>
+      <w:r>
+        <w:t xml:space="preserve">Il s’agit d’une droite de charge d’un générateur de tension. </w:t>
+      </w:r>
+    </w:p>
+    <w:p>
+      <w:pPr>
+        <w:rPr>
+          <w:b/>
+          <w:bCs/>
+        </w:rPr>
+      </w:pPr>
+      <w:r>
+        <w:rPr>
+          <w:b/>
+          <w:bCs/>
+        </w:rPr>
+        <w:t>P</w:t>
+      </w:r>
+      <w:r>
+        <w:rPr>
+          <w:b/>
+          <w:bCs/>
+        </w:rPr>
+        <w:t>l</w:t>
+      </w:r>
+      <w:r>
+        <w:rPr>
+          <w:b/>
+          <w:bCs/>
+        </w:rPr>
+        <w:t>aque signalétique</w:t>
+      </w:r>
+      <w:r>
+        <w:rPr>
+          <w:b/>
+          <w:bCs/>
+        </w:rPr>
+        <w:t> :</w:t>
+      </w:r>
+      <w:r>
+        <w:rPr>
+          <w:b/>
+          <w:bCs/>
+        </w:rPr>
+        <w:t xml:space="preserve"> </w:t>
+      </w:r>
+      <w:r>
+        <w:t xml:space="preserve">1009 Ampère dans l’induit. Moteur de 9 tonnes ! </w:t>
+      </w:r>
+    </w:p>
+    <w:p>
+      <w:pPr>
+        <w:numPr>
+          <w:ilvl w:val="0"/>
+          <w:numId w:val="0"/>
+        </w:numPr>
+        <w:ind w:left="1068"/>
+        <w:rPr>
+          <w:b/>
+          <w:bCs/>
+        </w:rPr>
+      </w:pPr>
+      <w:r>
+        <w:rPr>
+          <w:b/>
+          <w:bCs/>
+        </w:rPr>
+        <w:t xml:space="preserve">En TP : </w:t>
+      </w:r>
+      <w:r>
+        <w:rPr>
+          <w:b/>
+          <w:bCs/>
+        </w:rPr>
+        <w:t>On commence par alimenter l’inducteur aux valeurs nominale. Puis on alimente l’induit en partant d’une tension de 0.</w:t>
+      </w:r>
+    </w:p>
+    <w:p>
+      <w:pPr>
+        <w:numPr>
+          <w:ilvl w:val="0"/>
+          <w:numId w:val="0"/>
+        </w:numPr>
+        <w:ind w:left="1068"/>
+        <w:rPr>
+          <w:rFonts w:eastAsiaTheme="minorEastAsia"/>
+        </w:rPr>
+      </w:pPr>
+      <w:r>
+        <w:t xml:space="preserve">Pour arrêter, il faut couper l’inducteur en dernier car </w:t>
+      </w:r>
+      <w:r>
+        <w:t xml:space="preserve">si on part de la relation de </w:t>
+      </w:r>
+      <m:oMath>
+        <m:r>
+          <m:rPr>
+            <m:sty m:val="p"/>
+          </m:rPr>
+          <w:rPr>
+            <w:rFonts w:ascii="Cambria Math" w:hAnsi="Cambria Math"/>
+          </w:rPr>
+          <m:t>Ω</m:t>
+        </m:r>
+        <m:r>
+          <w:rPr>
+            <w:rFonts w:ascii="Cambria Math" w:hAnsi="Cambria Math"/>
+          </w:rPr>
+          <m:t xml:space="preserve"> ∝</m:t>
+        </m:r>
+        <m:f>
+          <m:fPr>
+            <m:ctrlPr>
+              <w:rPr>
+                <w:rFonts w:ascii="Cambria Math" w:hAnsi="Cambria Math"/>
+                <w:i/>
+              </w:rPr>
+            </m:ctrlPr>
+          </m:fPr>
+          <m:num>
+            <m:r>
+              <w:rPr>
+                <w:rFonts w:ascii="Cambria Math" w:hAnsi="Cambria Math"/>
+              </w:rPr>
+              <m:t>U</m:t>
+            </m:r>
+          </m:num>
+          <m:den>
+            <m:r>
+              <w:rPr>
+                <w:rFonts w:ascii="Cambria Math" w:hAnsi="Cambria Math"/>
+              </w:rPr>
+              <m:t>K</m:t>
+            </m:r>
+          </m:den>
+        </m:f>
+      </m:oMath>
+      <w:r>
+        <w:rPr>
+          <w:rFonts w:eastAsiaTheme="minorEastAsia"/>
+        </w:rPr>
+        <w:t xml:space="preserve">. Et </w:t>
+      </w:r>
+      <m:oMath>
+        <m:r>
+          <w:rPr>
+            <w:rFonts w:ascii="Cambria Math" w:eastAsiaTheme="minorEastAsia" w:hAnsi="Cambria Math"/>
+          </w:rPr>
+          <m:t>K=k</m:t>
+        </m:r>
+        <m:sSub>
+          <m:sSubPr>
+            <m:ctrlPr>
+              <w:rPr>
+                <w:rFonts w:ascii="Cambria Math" w:eastAsiaTheme="minorEastAsia" w:hAnsi="Cambria Math"/>
+                <w:i/>
+              </w:rPr>
+            </m:ctrlPr>
+          </m:sSubPr>
+          <m:e>
+            <m:r>
+              <m:rPr>
+                <m:sty m:val="p"/>
+              </m:rPr>
+              <w:rPr>
+                <w:rFonts w:ascii="Cambria Math" w:eastAsiaTheme="minorEastAsia" w:hAnsi="Cambria Math"/>
+              </w:rPr>
+              <m:t>Φ</m:t>
+            </m:r>
+            <m:ctrlPr>
+              <w:rPr>
+                <w:rFonts w:ascii="Cambria Math" w:eastAsiaTheme="minorEastAsia" w:hAnsi="Cambria Math"/>
+              </w:rPr>
+            </m:ctrlPr>
+          </m:e>
+          <m:sub>
+            <m:r>
+              <w:rPr>
+                <w:rFonts w:ascii="Cambria Math" w:eastAsiaTheme="minorEastAsia" w:hAnsi="Cambria Math"/>
+              </w:rPr>
+              <m:t>0</m:t>
+            </m:r>
+          </m:sub>
+        </m:sSub>
+      </m:oMath>
+      <w:r>
+        <w:rPr>
+          <w:rFonts w:eastAsiaTheme="minorEastAsia"/>
+        </w:rPr>
+        <w:t xml:space="preserve">. Comme on coupe l’inducteur, le champ magnétique devient nul et </w:t>
+      </w:r>
+      <m:oMath>
+        <m:sSub>
+          <m:sSubPr>
+            <m:ctrlPr>
+              <w:rPr>
+                <w:rFonts w:ascii="Cambria Math" w:eastAsiaTheme="minorEastAsia" w:hAnsi="Cambria Math"/>
+                <w:i/>
+              </w:rPr>
+            </m:ctrlPr>
+          </m:sSubPr>
+          <m:e>
+            <m:r>
+              <m:rPr>
+                <m:sty m:val="p"/>
+              </m:rPr>
+              <w:rPr>
+                <w:rFonts w:ascii="Cambria Math" w:eastAsiaTheme="minorEastAsia" w:hAnsi="Cambria Math"/>
+              </w:rPr>
+              <m:t>Φ</m:t>
+            </m:r>
+            <m:ctrlPr>
+              <w:rPr>
+                <w:rFonts w:ascii="Cambria Math" w:eastAsiaTheme="minorEastAsia" w:hAnsi="Cambria Math"/>
+              </w:rPr>
+            </m:ctrlPr>
+          </m:e>
+          <m:sub>
+            <m:r>
+              <w:rPr>
+                <w:rFonts w:ascii="Cambria Math" w:eastAsiaTheme="minorEastAsia" w:hAnsi="Cambria Math"/>
+              </w:rPr>
+              <m:t>0</m:t>
+            </m:r>
+          </m:sub>
+        </m:sSub>
+        <m:r>
+          <w:rPr>
+            <w:rFonts w:ascii="Cambria Math" w:eastAsiaTheme="minorEastAsia" w:hAnsi="Cambria Math"/>
+          </w:rPr>
+          <m:t>=0</m:t>
+        </m:r>
+      </m:oMath>
+      <w:r>
+        <w:rPr>
+          <w:rFonts w:eastAsiaTheme="minorEastAsia"/>
+        </w:rPr>
+        <w:t xml:space="preserve"> donc </w:t>
+      </w:r>
+      <m:oMath>
+        <m:r>
+          <w:rPr>
+            <w:rFonts w:ascii="Cambria Math" w:eastAsiaTheme="minorEastAsia" w:hAnsi="Cambria Math"/>
+          </w:rPr>
+          <m:t>K=0</m:t>
+        </m:r>
+      </m:oMath>
+      <w:r>
+        <w:rPr>
+          <w:rFonts w:eastAsiaTheme="minorEastAsia"/>
+        </w:rPr>
+        <w:t xml:space="preserve"> et la vitesse devient théoriquement infinie =&gt; le moteur s’emballe. </w:t>
+      </w:r>
+      <w:r>
+        <w:rPr>
+          <w:rFonts w:eastAsiaTheme="minorEastAsia"/>
+        </w:rPr>
+        <w:t xml:space="preserve">Un moteur est capable d’accepter 2 fois la vitesse nominale. Au-delà la force centrifuge fait qu’il explose ! </w:t>
+      </w:r>
+    </w:p>
+    <w:p>
+      <w:pPr>
+        <w:numPr>
+          <w:ilvl w:val="0"/>
+          <w:numId w:val="0"/>
+        </w:numPr>
+        <w:ind w:left="1068"/>
+      </w:pPr>
+    </w:p>
+    <w:p>
+      <w:pPr>
+        <w:numPr>
+          <w:ilvl w:val="0"/>
+          <w:numId w:val="0"/>
+        </w:numPr>
+        <w:contextualSpacing w:val="0"/>
+        <w:jc w:val="left"/>
+      </w:pPr>
+      <w:r>
+        <w:br w:type="page"/>
+      </w:r>
+    </w:p>
+    <w:p>
+      <w:pPr>
+        <w:numPr>
+          <w:ilvl w:val="0"/>
+          <w:numId w:val="0"/>
+        </w:numPr>
+        <w:ind w:left="1068"/>
+      </w:pPr>
+      <w:r>
+        <w:lastRenderedPageBreak/>
+        <w:t>Machine à courant alternatif</w:t>
+      </w:r>
+    </w:p>
+    <w:p>
+      <w:r>
+        <w:rPr>
+          <w:b/>
+          <w:bCs/>
+        </w:rPr>
+        <w:t xml:space="preserve">Plaque signalétique : </w:t>
+      </w:r>
+      <w:r>
+        <w:t>Puissance mécanique (!) 33CV. 1CV=</w:t>
+      </w:r>
+      <w:r>
+        <w:t>735,499</w:t>
+      </w:r>
+      <w:r>
+        <w:t>W</w:t>
+      </w:r>
+    </w:p>
+    <w:p>
+      <w:r>
+        <w:rPr>
+          <w:b/>
+          <w:bCs/>
+        </w:rPr>
+        <w:t xml:space="preserve">Il faut parler du couplage (!) : </w:t>
+      </w:r>
+    </w:p>
+    <w:p>
+      <w:pPr>
+        <w:numPr>
+          <w:ilvl w:val="0"/>
+          <w:numId w:val="0"/>
+        </w:numPr>
+        <w:ind w:left="1068"/>
+        <w:rPr>
+          <w:rFonts w:eastAsiaTheme="minorEastAsia"/>
+        </w:rPr>
+      </w:pPr>
+      <w:r>
+        <w:rPr>
+          <w:noProof/>
+        </w:rPr>
+        <w:drawing>
+          <wp:anchor distT="0" distB="0" distL="114300" distR="114300" simplePos="0" relativeHeight="251663360" behindDoc="0" locked="0" layoutInCell="1" allowOverlap="1" wp14:anchorId="2B8E723B" wp14:editId="70443538">
+            <wp:simplePos x="0" y="0"/>
+            <wp:positionH relativeFrom="column">
+              <wp:posOffset>678634</wp:posOffset>
+            </wp:positionH>
+            <wp:positionV relativeFrom="paragraph">
+              <wp:posOffset>-3810</wp:posOffset>
+            </wp:positionV>
+            <wp:extent cx="2710815" cy="2416810"/>
+            <wp:effectExtent l="0" t="0" r="0" b="2540"/>
+            <wp:wrapTopAndBottom/>
+            <wp:docPr id="7" name="Picture 7"/>
+            <wp:cNvGraphicFramePr>
+              <a:graphicFrameLocks xmlns:a="http://schemas.openxmlformats.org/drawingml/2006/main" noChangeAspect="1"/>
+            </wp:cNvGraphicFramePr>
+            <a:graphic xmlns:a="http://schemas.openxmlformats.org/drawingml/2006/main">
+              <a:graphicData uri="http://schemas.openxmlformats.org/drawingml/2006/picture">
+                <pic:pic xmlns:pic="http://schemas.openxmlformats.org/drawingml/2006/picture">
+                  <pic:nvPicPr>
+                    <pic:cNvPr id="0" name="Picture 1"/>
+                    <pic:cNvPicPr>
+                      <a:picLocks noChangeAspect="1" noChangeArrowheads="1"/>
+                    </pic:cNvPicPr>
+                  </pic:nvPicPr>
+                  <pic:blipFill>
+                    <a:blip r:embed="rId14">
+                      <a:extLst>
+                        <a:ext uri="{28A0092B-C50C-407E-A947-70E740481C1C}">
+                          <a14:useLocalDpi xmlns:a14="http://schemas.microsoft.com/office/drawing/2010/main" val="0"/>
+                        </a:ext>
+                      </a:extLst>
+                    </a:blip>
+                    <a:srcRect/>
+                    <a:stretch>
+                      <a:fillRect/>
+                    </a:stretch>
+                  </pic:blipFill>
+                  <pic:spPr bwMode="auto">
+                    <a:xfrm>
+                      <a:off x="0" y="0"/>
+                      <a:ext cx="2710815" cy="2416810"/>
+                    </a:xfrm>
+                    <a:prstGeom prst="rect">
+                      <a:avLst/>
+                    </a:prstGeom>
+                    <a:noFill/>
+                    <a:ln>
+                      <a:noFill/>
+                    </a:ln>
+                  </pic:spPr>
+                </pic:pic>
+              </a:graphicData>
+            </a:graphic>
+          </wp:anchor>
+        </w:drawing>
+      </w:r>
+      <w:r>
+        <w:t xml:space="preserve">Il y a 2 tensions et 2 courants en fonction du couplage choisit. La petite tension (ici 220V) est la plus petite tension que peut supporter un enroulement. </w:t>
+      </w:r>
+      <w:r>
+        <w:t>Quand le prof dit : « le réseau est de 400V » C’est sous</w:t>
+      </w:r>
+      <w:r>
+        <w:t>-</w:t>
+      </w:r>
+      <w:r>
+        <w:t xml:space="preserve">entendu :400V entre phase ! Ce moteur ne peut supporter qu’une tension maximale de 220V pour un enroulement, il faut donc le brancher en couplage étoile. </w:t>
+      </w:r>
+      <m:oMath>
+        <m:r>
+          <w:rPr>
+            <w:rFonts w:ascii="Cambria Math" w:hAnsi="Cambria Math"/>
+          </w:rPr>
+          <m:t>V=</m:t>
+        </m:r>
+        <m:f>
+          <m:fPr>
+            <m:ctrlPr>
+              <w:rPr>
+                <w:rFonts w:ascii="Cambria Math" w:hAnsi="Cambria Math"/>
+                <w:i/>
+              </w:rPr>
+            </m:ctrlPr>
+          </m:fPr>
+          <m:num>
+            <m:r>
+              <w:rPr>
+                <w:rFonts w:ascii="Cambria Math" w:hAnsi="Cambria Math"/>
+              </w:rPr>
+              <m:t>U</m:t>
+            </m:r>
+          </m:num>
+          <m:den>
+            <m:rad>
+              <m:radPr>
+                <m:degHide m:val="1"/>
+                <m:ctrlPr>
+                  <w:rPr>
+                    <w:rFonts w:ascii="Cambria Math" w:hAnsi="Cambria Math"/>
+                    <w:i/>
+                  </w:rPr>
+                </m:ctrlPr>
+              </m:radPr>
+              <m:deg/>
+              <m:e>
+                <m:r>
+                  <w:rPr>
+                    <w:rFonts w:ascii="Cambria Math" w:hAnsi="Cambria Math"/>
+                  </w:rPr>
+                  <m:t>3</m:t>
+                </m:r>
+              </m:e>
+            </m:rad>
+          </m:den>
+        </m:f>
+      </m:oMath>
+      <w:r>
+        <w:rPr>
+          <w:rFonts w:eastAsiaTheme="minorEastAsia"/>
+        </w:rPr>
+        <w:t xml:space="preserve"> . V est la tension simple (</w:t>
+      </w:r>
+      <w:proofErr w:type="spellStart"/>
+      <w:r>
+        <w:rPr>
+          <w:rFonts w:eastAsiaTheme="minorEastAsia"/>
+        </w:rPr>
+        <w:t>ie</w:t>
+      </w:r>
+      <w:proofErr w:type="spellEnd"/>
+      <w:r>
+        <w:rPr>
+          <w:rFonts w:eastAsiaTheme="minorEastAsia"/>
+        </w:rPr>
+        <w:t xml:space="preserve"> phase-neutre) et U la tension composée (</w:t>
+      </w:r>
+      <w:proofErr w:type="spellStart"/>
+      <w:r>
+        <w:rPr>
+          <w:rFonts w:eastAsiaTheme="minorEastAsia"/>
+        </w:rPr>
+        <w:t>ie</w:t>
+      </w:r>
+      <w:proofErr w:type="spellEnd"/>
+      <w:r>
+        <w:rPr>
+          <w:rFonts w:eastAsiaTheme="minorEastAsia"/>
+        </w:rPr>
+        <w:t xml:space="preserve"> entre phase).</w:t>
+      </w:r>
+      <w:r>
+        <w:rPr>
+          <w:rFonts w:eastAsiaTheme="minorEastAsia"/>
+        </w:rPr>
+        <w:t xml:space="preserve"> </w:t>
+      </w:r>
+      <w:r>
+        <w:rPr>
+          <w:rFonts w:eastAsiaTheme="minorEastAsia"/>
+        </w:rPr>
+        <w:t>Si le réseau est de 230 V entre phase (</w:t>
+      </w:r>
+      <w:proofErr w:type="spellStart"/>
+      <w:r>
+        <w:rPr>
+          <w:rFonts w:eastAsiaTheme="minorEastAsia"/>
+        </w:rPr>
+        <w:t>ie</w:t>
+      </w:r>
+      <w:proofErr w:type="spellEnd"/>
+      <w:r>
+        <w:rPr>
+          <w:rFonts w:eastAsiaTheme="minorEastAsia"/>
+        </w:rPr>
+        <w:t xml:space="preserve"> 137 V entre phase et neutre), il faudra alimenter les bobinages de l’inducteur en triangle. </w:t>
+      </w:r>
+    </w:p>
+    <w:p>
+      <w:r>
+        <w:rPr>
+          <w:b/>
+          <w:bCs/>
+        </w:rPr>
+        <w:t xml:space="preserve">Rotor : </w:t>
+      </w:r>
+      <w:r>
+        <w:t xml:space="preserve">Le champ magnétique est réglé par des aimants et ou par des électroaimants. Sur la figure de droite, on parle de rotor à pole lisse ou les enroulements sont fait de tel sorte à créer les pôles nord et sud. </w:t>
+      </w:r>
+      <w:r>
+        <w:t xml:space="preserve">Les </w:t>
+      </w:r>
+      <w:proofErr w:type="spellStart"/>
+      <w:r>
+        <w:t>poles</w:t>
+      </w:r>
+      <w:proofErr w:type="spellEnd"/>
+      <w:r>
+        <w:t xml:space="preserve"> lisses sont moins soumis aux pb de forces centrifuges.</w:t>
+      </w:r>
+    </w:p>
+    <w:p>
+      <w:r>
+        <w:rPr>
+          <w:noProof/>
+        </w:rPr>
+        <w:drawing>
+          <wp:anchor distT="0" distB="0" distL="114300" distR="114300" simplePos="0" relativeHeight="251664384" behindDoc="0" locked="0" layoutInCell="1" allowOverlap="1" wp14:anchorId="7B9BF933" wp14:editId="04BA8661">
+            <wp:simplePos x="0" y="0"/>
+            <wp:positionH relativeFrom="column">
+              <wp:posOffset>678634</wp:posOffset>
+            </wp:positionH>
+            <wp:positionV relativeFrom="paragraph">
+              <wp:posOffset>-4536</wp:posOffset>
+            </wp:positionV>
+            <wp:extent cx="4456161" cy="1752600"/>
+            <wp:effectExtent l="0" t="0" r="1905" b="0"/>
+            <wp:wrapTopAndBottom/>
+            <wp:docPr id="8" name="Picture 8"/>
+            <wp:cNvGraphicFramePr>
+              <a:graphicFrameLocks xmlns:a="http://schemas.openxmlformats.org/drawingml/2006/main" noChangeAspect="1"/>
+            </wp:cNvGraphicFramePr>
+            <a:graphic xmlns:a="http://schemas.openxmlformats.org/drawingml/2006/main">
+              <a:graphicData uri="http://schemas.openxmlformats.org/drawingml/2006/picture">
+                <pic:pic xmlns:pic="http://schemas.openxmlformats.org/drawingml/2006/picture">
+                  <pic:nvPicPr>
+                    <pic:cNvPr id="1" name=""/>
+                    <pic:cNvPicPr/>
+                  </pic:nvPicPr>
+                  <pic:blipFill>
+                    <a:blip r:embed="rId15">
+                      <a:extLst>
+                        <a:ext uri="{28A0092B-C50C-407E-A947-70E740481C1C}">
+                          <a14:useLocalDpi xmlns:a14="http://schemas.microsoft.com/office/drawing/2010/main" val="0"/>
+                        </a:ext>
+                      </a:extLst>
+                    </a:blip>
+                    <a:stretch>
+                      <a:fillRect/>
+                    </a:stretch>
+                  </pic:blipFill>
+                  <pic:spPr>
+                    <a:xfrm>
+                      <a:off x="0" y="0"/>
+                      <a:ext cx="4456161" cy="1752600"/>
+                    </a:xfrm>
+                    <a:prstGeom prst="rect">
+                      <a:avLst/>
+                    </a:prstGeom>
+                  </pic:spPr>
+                </pic:pic>
+              </a:graphicData>
+            </a:graphic>
+          </wp:anchor>
+        </w:drawing>
+      </w:r>
+      <w:r>
+        <w:rPr>
+          <w:b/>
+          <w:bCs/>
+        </w:rPr>
+        <w:t xml:space="preserve">Fonctionnement moteur ou alternateur : </w:t>
+      </w:r>
+      <w:r>
+        <w:t xml:space="preserve">Si le champ rotor est en avance / champ stator </w:t>
+      </w:r>
+      <w:r>
+        <w:sym w:font="Wingdings" w:char="F0E8"/>
+      </w:r>
+      <w:r>
+        <w:t xml:space="preserve"> alternateur. Sinon, moteur. </w:t>
+      </w:r>
+      <w:bookmarkStart w:id="0" w:name="_GoBack"/>
+      <w:bookmarkEnd w:id="0"/>
     </w:p>
     <w:sectPr>
       <w:pgSz w:w="11906" w:h="16838"/>
@@ -3246,7 +4662,7 @@
 </file>
 
 <file path=customXml/itemProps1.xml><?xml version="1.0" encoding="utf-8"?>
-<ds:datastoreItem xmlns:ds="http://schemas.openxmlformats.org/officeDocument/2006/customXml" ds:itemID="{9FF7D7EB-CED9-462F-8415-E19387B585F4}">
+<ds:datastoreItem xmlns:ds="http://schemas.openxmlformats.org/officeDocument/2006/customXml" ds:itemID="{243DA875-4A4B-4AD3-B7EB-A7DC2BC2EB42}">
   <ds:schemaRefs>
     <ds:schemaRef ds:uri="http://schemas.openxmlformats.org/officeDocument/2006/bibliography"/>
   </ds:schemaRefs>

</xml_diff>